<commit_message>
blackbox_test_02-1ac0071: Test behavior of login submit button with invalid credentials, Test behavior of login submit button with empty input fields, Test behavior of signup submit button with valid credentials, Test behavior of signup submit button with mismatched passwords
</commit_message>
<xml_diff>
--- a/Tests/Test_04-1ac0071/blackbox_test_02-1ac0071.docx
+++ b/Tests/Test_04-1ac0071/blackbox_test_02-1ac0071.docx
@@ -132,11 +132,11 @@
         <w:tblLook w:val="04A0" w:firstRow="1" w:lastRow="0" w:firstColumn="1" w:lastColumn="0" w:noHBand="0" w:noVBand="1"/>
       </w:tblPr>
       <w:tblGrid>
-        <w:gridCol w:w="4017"/>
-        <w:gridCol w:w="4005"/>
-        <w:gridCol w:w="2710"/>
-        <w:gridCol w:w="4340"/>
-        <w:gridCol w:w="1178"/>
+        <w:gridCol w:w="3401"/>
+        <w:gridCol w:w="3372"/>
+        <w:gridCol w:w="2531"/>
+        <w:gridCol w:w="3644"/>
+        <w:gridCol w:w="3302"/>
         <w:gridCol w:w="1020"/>
       </w:tblGrid>
       <w:tr>
@@ -430,27 +430,35 @@
             <w:vAlign w:val="bottom"/>
             <w:hideMark/>
           </w:tcPr>
-          <w:p/>
-        </w:tc>
-        <w:tc>
-          <w:tcPr>
-            <w:tcW w:w="0" w:type="auto"/>
-            <w:tcBorders>
-              <w:top w:val="single" w:sz="6" w:space="0" w:color="000000"/>
-              <w:left w:val="single" w:sz="6" w:space="0" w:color="000000"/>
-              <w:bottom w:val="single" w:sz="6" w:space="0" w:color="000000"/>
-              <w:right w:val="single" w:sz="6" w:space="0" w:color="000000"/>
-            </w:tcBorders>
-            <w:tcMar>
-              <w:top w:w="40" w:type="dxa"/>
-              <w:left w:w="40" w:type="dxa"/>
-              <w:bottom w:w="40" w:type="dxa"/>
-              <w:right w:w="40" w:type="dxa"/>
-            </w:tcMar>
-            <w:vAlign w:val="bottom"/>
-            <w:hideMark/>
-          </w:tcPr>
-          <w:p/>
+          <w:p>
+            <w:r>
+              <w:t>Transitioned to dashboard screen after login</w:t>
+            </w:r>
+          </w:p>
+        </w:tc>
+        <w:tc>
+          <w:tcPr>
+            <w:tcW w:w="0" w:type="auto"/>
+            <w:tcBorders>
+              <w:top w:val="single" w:sz="6" w:space="0" w:color="000000"/>
+              <w:left w:val="single" w:sz="6" w:space="0" w:color="000000"/>
+              <w:bottom w:val="single" w:sz="6" w:space="0" w:color="000000"/>
+              <w:right w:val="single" w:sz="6" w:space="0" w:color="000000"/>
+            </w:tcBorders>
+            <w:tcMar>
+              <w:top w:w="40" w:type="dxa"/>
+              <w:left w:w="40" w:type="dxa"/>
+              <w:bottom w:w="40" w:type="dxa"/>
+              <w:right w:w="40" w:type="dxa"/>
+            </w:tcMar>
+            <w:vAlign w:val="bottom"/>
+            <w:hideMark/>
+          </w:tcPr>
+          <w:p>
+            <w:r>
+              <w:t>Pass</w:t>
+            </w:r>
+          </w:p>
         </w:tc>
       </w:tr>
       <w:tr>
@@ -571,27 +579,35 @@
             <w:vAlign w:val="bottom"/>
             <w:hideMark/>
           </w:tcPr>
-          <w:p/>
-        </w:tc>
-        <w:tc>
-          <w:tcPr>
-            <w:tcW w:w="0" w:type="auto"/>
-            <w:tcBorders>
-              <w:top w:val="single" w:sz="6" w:space="0" w:color="000000"/>
-              <w:left w:val="single" w:sz="6" w:space="0" w:color="000000"/>
-              <w:bottom w:val="single" w:sz="6" w:space="0" w:color="000000"/>
-              <w:right w:val="single" w:sz="6" w:space="0" w:color="000000"/>
-            </w:tcBorders>
-            <w:tcMar>
-              <w:top w:w="40" w:type="dxa"/>
-              <w:left w:w="40" w:type="dxa"/>
-              <w:bottom w:w="40" w:type="dxa"/>
-              <w:right w:w="40" w:type="dxa"/>
-            </w:tcMar>
-            <w:vAlign w:val="bottom"/>
-            <w:hideMark/>
-          </w:tcPr>
-          <w:p/>
+          <w:p>
+            <w:r>
+              <w:t>No error message is displayed</w:t>
+            </w:r>
+          </w:p>
+        </w:tc>
+        <w:tc>
+          <w:tcPr>
+            <w:tcW w:w="0" w:type="auto"/>
+            <w:tcBorders>
+              <w:top w:val="single" w:sz="6" w:space="0" w:color="000000"/>
+              <w:left w:val="single" w:sz="6" w:space="0" w:color="000000"/>
+              <w:bottom w:val="single" w:sz="6" w:space="0" w:color="000000"/>
+              <w:right w:val="single" w:sz="6" w:space="0" w:color="000000"/>
+            </w:tcBorders>
+            <w:tcMar>
+              <w:top w:w="40" w:type="dxa"/>
+              <w:left w:w="40" w:type="dxa"/>
+              <w:bottom w:w="40" w:type="dxa"/>
+              <w:right w:w="40" w:type="dxa"/>
+            </w:tcMar>
+            <w:vAlign w:val="bottom"/>
+            <w:hideMark/>
+          </w:tcPr>
+          <w:p>
+            <w:r>
+              <w:t>Fail</w:t>
+            </w:r>
+          </w:p>
         </w:tc>
       </w:tr>
       <w:tr>
@@ -712,27 +728,35 @@
             <w:vAlign w:val="bottom"/>
             <w:hideMark/>
           </w:tcPr>
-          <w:p/>
-        </w:tc>
-        <w:tc>
-          <w:tcPr>
-            <w:tcW w:w="0" w:type="auto"/>
-            <w:tcBorders>
-              <w:top w:val="single" w:sz="6" w:space="0" w:color="000000"/>
-              <w:left w:val="single" w:sz="6" w:space="0" w:color="000000"/>
-              <w:bottom w:val="single" w:sz="6" w:space="0" w:color="000000"/>
-              <w:right w:val="single" w:sz="6" w:space="0" w:color="000000"/>
-            </w:tcBorders>
-            <w:tcMar>
-              <w:top w:w="40" w:type="dxa"/>
-              <w:left w:w="40" w:type="dxa"/>
-              <w:bottom w:w="40" w:type="dxa"/>
-              <w:right w:w="40" w:type="dxa"/>
-            </w:tcMar>
-            <w:vAlign w:val="bottom"/>
-            <w:hideMark/>
-          </w:tcPr>
-          <w:p/>
+          <w:p>
+            <w:r>
+              <w:t>No error message is displayed</w:t>
+            </w:r>
+          </w:p>
+        </w:tc>
+        <w:tc>
+          <w:tcPr>
+            <w:tcW w:w="0" w:type="auto"/>
+            <w:tcBorders>
+              <w:top w:val="single" w:sz="6" w:space="0" w:color="000000"/>
+              <w:left w:val="single" w:sz="6" w:space="0" w:color="000000"/>
+              <w:bottom w:val="single" w:sz="6" w:space="0" w:color="000000"/>
+              <w:right w:val="single" w:sz="6" w:space="0" w:color="000000"/>
+            </w:tcBorders>
+            <w:tcMar>
+              <w:top w:w="40" w:type="dxa"/>
+              <w:left w:w="40" w:type="dxa"/>
+              <w:bottom w:w="40" w:type="dxa"/>
+              <w:right w:w="40" w:type="dxa"/>
+            </w:tcMar>
+            <w:vAlign w:val="bottom"/>
+            <w:hideMark/>
+          </w:tcPr>
+          <w:p>
+            <w:r>
+              <w:t>Fail</w:t>
+            </w:r>
+          </w:p>
         </w:tc>
       </w:tr>
       <w:tr>
@@ -853,27 +877,35 @@
             <w:vAlign w:val="bottom"/>
             <w:hideMark/>
           </w:tcPr>
-          <w:p/>
-        </w:tc>
-        <w:tc>
-          <w:tcPr>
-            <w:tcW w:w="0" w:type="auto"/>
-            <w:tcBorders>
-              <w:top w:val="single" w:sz="6" w:space="0" w:color="000000"/>
-              <w:left w:val="single" w:sz="6" w:space="0" w:color="000000"/>
-              <w:bottom w:val="single" w:sz="6" w:space="0" w:color="000000"/>
-              <w:right w:val="single" w:sz="6" w:space="0" w:color="000000"/>
-            </w:tcBorders>
-            <w:tcMar>
-              <w:top w:w="40" w:type="dxa"/>
-              <w:left w:w="40" w:type="dxa"/>
-              <w:bottom w:w="40" w:type="dxa"/>
-              <w:right w:w="40" w:type="dxa"/>
-            </w:tcMar>
-            <w:vAlign w:val="bottom"/>
-            <w:hideMark/>
-          </w:tcPr>
-          <w:p/>
+          <w:p>
+            <w:r>
+              <w:t>Successful transition to signup/login screens using navigation buttons</w:t>
+            </w:r>
+          </w:p>
+        </w:tc>
+        <w:tc>
+          <w:tcPr>
+            <w:tcW w:w="0" w:type="auto"/>
+            <w:tcBorders>
+              <w:top w:val="single" w:sz="6" w:space="0" w:color="000000"/>
+              <w:left w:val="single" w:sz="6" w:space="0" w:color="000000"/>
+              <w:bottom w:val="single" w:sz="6" w:space="0" w:color="000000"/>
+              <w:right w:val="single" w:sz="6" w:space="0" w:color="000000"/>
+            </w:tcBorders>
+            <w:tcMar>
+              <w:top w:w="40" w:type="dxa"/>
+              <w:left w:w="40" w:type="dxa"/>
+              <w:bottom w:w="40" w:type="dxa"/>
+              <w:right w:w="40" w:type="dxa"/>
+            </w:tcMar>
+            <w:vAlign w:val="bottom"/>
+            <w:hideMark/>
+          </w:tcPr>
+          <w:p>
+            <w:r>
+              <w:t>Pass</w:t>
+            </w:r>
+          </w:p>
         </w:tc>
       </w:tr>
       <w:tr>
@@ -900,6 +932,7 @@
           </w:tcPr>
           <w:p>
             <w:r>
+              <w:lastRenderedPageBreak/>
               <w:t>Test behavior of signup submit button with valid credentials</w:t>
             </w:r>
           </w:p>
@@ -994,27 +1027,35 @@
             <w:vAlign w:val="bottom"/>
             <w:hideMark/>
           </w:tcPr>
-          <w:p/>
-        </w:tc>
-        <w:tc>
-          <w:tcPr>
-            <w:tcW w:w="0" w:type="auto"/>
-            <w:tcBorders>
-              <w:top w:val="single" w:sz="6" w:space="0" w:color="000000"/>
-              <w:left w:val="single" w:sz="6" w:space="0" w:color="000000"/>
-              <w:bottom w:val="single" w:sz="6" w:space="0" w:color="000000"/>
-              <w:right w:val="single" w:sz="6" w:space="0" w:color="000000"/>
-            </w:tcBorders>
-            <w:tcMar>
-              <w:top w:w="40" w:type="dxa"/>
-              <w:left w:w="40" w:type="dxa"/>
-              <w:bottom w:w="40" w:type="dxa"/>
-              <w:right w:w="40" w:type="dxa"/>
-            </w:tcMar>
-            <w:vAlign w:val="bottom"/>
-            <w:hideMark/>
-          </w:tcPr>
-          <w:p/>
+          <w:p>
+            <w:r>
+              <w:t>Display message isn’t present and app doesn’t navigate back to login screen</w:t>
+            </w:r>
+          </w:p>
+        </w:tc>
+        <w:tc>
+          <w:tcPr>
+            <w:tcW w:w="0" w:type="auto"/>
+            <w:tcBorders>
+              <w:top w:val="single" w:sz="6" w:space="0" w:color="000000"/>
+              <w:left w:val="single" w:sz="6" w:space="0" w:color="000000"/>
+              <w:bottom w:val="single" w:sz="6" w:space="0" w:color="000000"/>
+              <w:right w:val="single" w:sz="6" w:space="0" w:color="000000"/>
+            </w:tcBorders>
+            <w:tcMar>
+              <w:top w:w="40" w:type="dxa"/>
+              <w:left w:w="40" w:type="dxa"/>
+              <w:bottom w:w="40" w:type="dxa"/>
+              <w:right w:w="40" w:type="dxa"/>
+            </w:tcMar>
+            <w:vAlign w:val="bottom"/>
+            <w:hideMark/>
+          </w:tcPr>
+          <w:p>
+            <w:r>
+              <w:t>Fail</w:t>
+            </w:r>
+          </w:p>
         </w:tc>
       </w:tr>
       <w:tr>
@@ -1041,7 +1082,6 @@
           </w:tcPr>
           <w:p>
             <w:r>
-              <w:lastRenderedPageBreak/>
               <w:t>Test behavior of signup submit button with mismatched passwords</w:t>
             </w:r>
           </w:p>
@@ -1136,27 +1176,35 @@
             <w:vAlign w:val="bottom"/>
             <w:hideMark/>
           </w:tcPr>
-          <w:p/>
-        </w:tc>
-        <w:tc>
-          <w:tcPr>
-            <w:tcW w:w="0" w:type="auto"/>
-            <w:tcBorders>
-              <w:top w:val="single" w:sz="6" w:space="0" w:color="000000"/>
-              <w:left w:val="single" w:sz="6" w:space="0" w:color="000000"/>
-              <w:bottom w:val="single" w:sz="6" w:space="0" w:color="000000"/>
-              <w:right w:val="single" w:sz="6" w:space="0" w:color="000000"/>
-            </w:tcBorders>
-            <w:tcMar>
-              <w:top w:w="40" w:type="dxa"/>
-              <w:left w:w="40" w:type="dxa"/>
-              <w:bottom w:w="40" w:type="dxa"/>
-              <w:right w:w="40" w:type="dxa"/>
-            </w:tcMar>
-            <w:vAlign w:val="bottom"/>
-            <w:hideMark/>
-          </w:tcPr>
-          <w:p/>
+          <w:p>
+            <w:r>
+              <w:t>No error message is displayed</w:t>
+            </w:r>
+          </w:p>
+        </w:tc>
+        <w:tc>
+          <w:tcPr>
+            <w:tcW w:w="0" w:type="auto"/>
+            <w:tcBorders>
+              <w:top w:val="single" w:sz="6" w:space="0" w:color="000000"/>
+              <w:left w:val="single" w:sz="6" w:space="0" w:color="000000"/>
+              <w:bottom w:val="single" w:sz="6" w:space="0" w:color="000000"/>
+              <w:right w:val="single" w:sz="6" w:space="0" w:color="000000"/>
+            </w:tcBorders>
+            <w:tcMar>
+              <w:top w:w="40" w:type="dxa"/>
+              <w:left w:w="40" w:type="dxa"/>
+              <w:bottom w:w="40" w:type="dxa"/>
+              <w:right w:w="40" w:type="dxa"/>
+            </w:tcMar>
+            <w:vAlign w:val="bottom"/>
+            <w:hideMark/>
+          </w:tcPr>
+          <w:p>
+            <w:r>
+              <w:t>Fail</w:t>
+            </w:r>
+          </w:p>
         </w:tc>
       </w:tr>
     </w:tbl>
@@ -1575,6 +1623,7 @@
   <w:style w:type="character" w:default="1" w:styleId="DefaultParagraphFont">
     <w:name w:val="Default Paragraph Font"/>
     <w:uiPriority w:val="1"/>
+    <w:semiHidden/>
     <w:unhideWhenUsed/>
   </w:style>
   <w:style w:type="table" w:default="1" w:styleId="TableNormal">

</xml_diff>

<commit_message>
update blackbox_test_02-1ac0071.docx file missing detail
</commit_message>
<xml_diff>
--- a/Tests/Test_04-1ac0071/blackbox_test_02-1ac0071.docx
+++ b/Tests/Test_04-1ac0071/blackbox_test_02-1ac0071.docx
@@ -44,10 +44,10 @@
         <w:t xml:space="preserve">                                            </w:t>
       </w:r>
       <w:r>
-        <w:t xml:space="preserve"> Date designed: Nov 28, 2024, 6:10 P</w:t>
-      </w:r>
-      <w:r>
-        <w:t xml:space="preserve"> </w:t>
+        <w:t>Date designed: Nov 28, 2024, 6:10 P</w:t>
+      </w:r>
+      <w:r>
+        <w:t>M</w:t>
       </w:r>
     </w:p>
     <w:p>
@@ -68,10 +68,13 @@
         <w:t xml:space="preserve">                                                                                           </w:t>
       </w:r>
       <w:r>
-        <w:t xml:space="preserve">                              </w:t>
+        <w:t xml:space="preserve">                         </w:t>
       </w:r>
       <w:r>
         <w:t>Date conducted: </w:t>
+      </w:r>
+      <w:r>
+        <w:t>Nov 28, 2024, 9:30 PM</w:t>
       </w:r>
     </w:p>
     <w:p>

</xml_diff>